<commit_message>
added two edges ins documentation document
</commit_message>
<xml_diff>
--- a/solution documents/Sheet_1_NEW.docx
+++ b/solution documents/Sheet_1_NEW.docx
@@ -10,8 +10,6 @@
           <w:lang w:val="en-GB"/>
         </w:rPr>
       </w:pPr>
-      <w:bookmarkStart w:id="0" w:name="_GoBack"/>
-      <w:bookmarkEnd w:id="0"/>
       <w:r>
         <w:rPr>
           <w:rFonts w:ascii="Cambria" w:hAnsi="Cambria"/>
@@ -256,7 +254,7 @@
         <mc:AlternateContent>
           <mc:Choice Requires="wps">
             <w:drawing>
-              <wp:anchor distT="0" distB="0" distL="114300" distR="114300" simplePos="0" relativeHeight="251658239" behindDoc="0" locked="0" layoutInCell="1" allowOverlap="1" wp14:anchorId="25760424" wp14:editId="3B898E34">
+              <wp:anchor distT="0" distB="0" distL="114300" distR="114300" simplePos="0" relativeHeight="251658239" behindDoc="0" locked="0" layoutInCell="1" allowOverlap="1" wp14:anchorId="67B019A5" wp14:editId="69D4C46D">
                 <wp:simplePos x="0" y="0"/>
                 <wp:positionH relativeFrom="column">
                   <wp:posOffset>273396</wp:posOffset>
@@ -901,7 +899,7 @@
         <mc:AlternateContent>
           <mc:Choice Requires="wps">
             <w:drawing>
-              <wp:anchor distT="0" distB="0" distL="114300" distR="114300" simplePos="0" relativeHeight="251843584" behindDoc="0" locked="0" layoutInCell="1" allowOverlap="1" wp14:anchorId="51D7DD03" wp14:editId="6146B04D">
+              <wp:anchor distT="0" distB="0" distL="114300" distR="114300" simplePos="0" relativeHeight="251843584" behindDoc="0" locked="0" layoutInCell="1" allowOverlap="1" wp14:anchorId="2280829C" wp14:editId="371F5B90">
                 <wp:simplePos x="0" y="0"/>
                 <wp:positionH relativeFrom="column">
                   <wp:posOffset>65811</wp:posOffset>
@@ -975,7 +973,7 @@
         <mc:AlternateContent>
           <mc:Choice Requires="wps">
             <w:drawing>
-              <wp:anchor distT="0" distB="0" distL="114300" distR="114300" simplePos="0" relativeHeight="251845632" behindDoc="0" locked="0" layoutInCell="1" allowOverlap="1" wp14:anchorId="6FE66F9C" wp14:editId="76549440">
+              <wp:anchor distT="0" distB="0" distL="114300" distR="114300" simplePos="0" relativeHeight="251845632" behindDoc="0" locked="0" layoutInCell="1" allowOverlap="1" wp14:anchorId="49086254" wp14:editId="61B10123">
                 <wp:simplePos x="0" y="0"/>
                 <wp:positionH relativeFrom="column">
                   <wp:posOffset>64135</wp:posOffset>
@@ -1055,7 +1053,7 @@
         <mc:AlternateContent>
           <mc:Choice Requires="wps">
             <w:drawing>
-              <wp:anchor distT="0" distB="0" distL="114300" distR="114300" simplePos="0" relativeHeight="251666432" behindDoc="0" locked="0" layoutInCell="1" allowOverlap="1" wp14:anchorId="47304566" wp14:editId="21E346A1">
+              <wp:anchor distT="0" distB="0" distL="114300" distR="114300" simplePos="0" relativeHeight="251666432" behindDoc="0" locked="0" layoutInCell="1" allowOverlap="1" wp14:anchorId="32EE583D" wp14:editId="7CBBEA4F">
                 <wp:simplePos x="0" y="0"/>
                 <wp:positionH relativeFrom="column">
                   <wp:posOffset>1871981</wp:posOffset>
@@ -1133,7 +1131,7 @@
           <w:lang w:eastAsia="de-DE"/>
         </w:rPr>
         <w:drawing>
-          <wp:anchor distT="0" distB="0" distL="114300" distR="114300" simplePos="0" relativeHeight="251659264" behindDoc="1" locked="0" layoutInCell="1" allowOverlap="1" wp14:anchorId="27194989" wp14:editId="1026C558">
+          <wp:anchor distT="0" distB="0" distL="114300" distR="114300" simplePos="0" relativeHeight="251659264" behindDoc="1" locked="0" layoutInCell="1" allowOverlap="1" wp14:anchorId="5018C3D9" wp14:editId="611E2BEE">
             <wp:simplePos x="0" y="0"/>
             <wp:positionH relativeFrom="column">
               <wp:posOffset>2785110</wp:posOffset>
@@ -1214,6 +1212,156 @@
     <w:p/>
     <w:p/>
     <w:p>
+      <w:r>
+        <w:rPr>
+          <w:noProof/>
+          <w:sz w:val="24"/>
+          <w:lang w:eastAsia="de-DE"/>
+        </w:rPr>
+        <mc:AlternateContent>
+          <mc:Choice Requires="wps">
+            <w:drawing>
+              <wp:anchor distT="0" distB="0" distL="114300" distR="114300" simplePos="0" relativeHeight="251849728" behindDoc="0" locked="0" layoutInCell="1" allowOverlap="1" wp14:anchorId="5F68F626" wp14:editId="58B7FB7A">
+                <wp:simplePos x="0" y="0"/>
+                <wp:positionH relativeFrom="column">
+                  <wp:posOffset>2725907</wp:posOffset>
+                </wp:positionH>
+                <wp:positionV relativeFrom="paragraph">
+                  <wp:posOffset>1896007</wp:posOffset>
+                </wp:positionV>
+                <wp:extent cx="946150" cy="3242930"/>
+                <wp:effectExtent l="57150" t="19050" r="82550" b="91440"/>
+                <wp:wrapNone/>
+                <wp:docPr id="289" name="Gerade Verbindung mit Pfeil 289"/>
+                <wp:cNvGraphicFramePr/>
+                <a:graphic xmlns:a="http://schemas.openxmlformats.org/drawingml/2006/main">
+                  <a:graphicData uri="http://schemas.microsoft.com/office/word/2010/wordprocessingShape">
+                    <wps:wsp>
+                      <wps:cNvCnPr/>
+                      <wps:spPr>
+                        <a:xfrm>
+                          <a:off x="0" y="0"/>
+                          <a:ext cx="946150" cy="3242930"/>
+                        </a:xfrm>
+                        <a:prstGeom prst="straightConnector1">
+                          <a:avLst/>
+                        </a:prstGeom>
+                        <a:ln>
+                          <a:tailEnd type="arrow"/>
+                        </a:ln>
+                      </wps:spPr>
+                      <wps:style>
+                        <a:lnRef idx="2">
+                          <a:schemeClr val="dk1"/>
+                        </a:lnRef>
+                        <a:fillRef idx="0">
+                          <a:schemeClr val="dk1"/>
+                        </a:fillRef>
+                        <a:effectRef idx="1">
+                          <a:schemeClr val="dk1"/>
+                        </a:effectRef>
+                        <a:fontRef idx="minor">
+                          <a:schemeClr val="tx1"/>
+                        </a:fontRef>
+                      </wps:style>
+                      <wps:bodyPr/>
+                    </wps:wsp>
+                  </a:graphicData>
+                </a:graphic>
+                <wp14:sizeRelH relativeFrom="margin">
+                  <wp14:pctWidth>0</wp14:pctWidth>
+                </wp14:sizeRelH>
+                <wp14:sizeRelV relativeFrom="margin">
+                  <wp14:pctHeight>0</wp14:pctHeight>
+                </wp14:sizeRelV>
+              </wp:anchor>
+            </w:drawing>
+          </mc:Choice>
+          <mc:Fallback>
+            <w:pict>
+              <v:shape id="Gerade Verbindung mit Pfeil 289" o:spid="_x0000_s1026" type="#_x0000_t32" style="position:absolute;margin-left:214.65pt;margin-top:149.3pt;width:74.5pt;height:255.35pt;z-index:251849728;visibility:visible;mso-wrap-style:square;mso-width-percent:0;mso-height-percent:0;mso-wrap-distance-left:9pt;mso-wrap-distance-top:0;mso-wrap-distance-right:9pt;mso-wrap-distance-bottom:0;mso-position-horizontal:absolute;mso-position-horizontal-relative:text;mso-position-vertical:absolute;mso-position-vertical-relative:text;mso-width-percent:0;mso-height-percent:0;mso-width-relative:margin;mso-height-relative:margin" o:gfxdata="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" strokecolor="black [3200]" strokeweight="2pt">
+                <v:stroke endarrow="open"/>
+                <v:shadow on="t" color="black" opacity="24903f" origin=",.5" offset="0,.55556mm"/>
+              </v:shape>
+            </w:pict>
+          </mc:Fallback>
+        </mc:AlternateContent>
+      </w:r>
+      <w:r>
+        <w:rPr>
+          <w:noProof/>
+          <w:sz w:val="24"/>
+          <w:lang w:eastAsia="de-DE"/>
+        </w:rPr>
+        <mc:AlternateContent>
+          <mc:Choice Requires="wps">
+            <w:drawing>
+              <wp:anchor distT="0" distB="0" distL="114300" distR="114300" simplePos="0" relativeHeight="251847680" behindDoc="0" locked="0" layoutInCell="1" allowOverlap="1" wp14:anchorId="564B4267" wp14:editId="203F4415">
+                <wp:simplePos x="0" y="0"/>
+                <wp:positionH relativeFrom="column">
+                  <wp:posOffset>248521</wp:posOffset>
+                </wp:positionH>
+                <wp:positionV relativeFrom="paragraph">
+                  <wp:posOffset>1924139</wp:posOffset>
+                </wp:positionV>
+                <wp:extent cx="308344" cy="3245145"/>
+                <wp:effectExtent l="95250" t="19050" r="73025" b="88900"/>
+                <wp:wrapNone/>
+                <wp:docPr id="288" name="Gerade Verbindung mit Pfeil 288"/>
+                <wp:cNvGraphicFramePr/>
+                <a:graphic xmlns:a="http://schemas.openxmlformats.org/drawingml/2006/main">
+                  <a:graphicData uri="http://schemas.microsoft.com/office/word/2010/wordprocessingShape">
+                    <wps:wsp>
+                      <wps:cNvCnPr/>
+                      <wps:spPr>
+                        <a:xfrm flipH="1">
+                          <a:off x="0" y="0"/>
+                          <a:ext cx="308344" cy="3245145"/>
+                        </a:xfrm>
+                        <a:prstGeom prst="straightConnector1">
+                          <a:avLst/>
+                        </a:prstGeom>
+                        <a:ln>
+                          <a:tailEnd type="arrow"/>
+                        </a:ln>
+                      </wps:spPr>
+                      <wps:style>
+                        <a:lnRef idx="2">
+                          <a:schemeClr val="dk1"/>
+                        </a:lnRef>
+                        <a:fillRef idx="0">
+                          <a:schemeClr val="dk1"/>
+                        </a:fillRef>
+                        <a:effectRef idx="1">
+                          <a:schemeClr val="dk1"/>
+                        </a:effectRef>
+                        <a:fontRef idx="minor">
+                          <a:schemeClr val="tx1"/>
+                        </a:fontRef>
+                      </wps:style>
+                      <wps:bodyPr/>
+                    </wps:wsp>
+                  </a:graphicData>
+                </a:graphic>
+                <wp14:sizeRelH relativeFrom="margin">
+                  <wp14:pctWidth>0</wp14:pctWidth>
+                </wp14:sizeRelH>
+                <wp14:sizeRelV relativeFrom="margin">
+                  <wp14:pctHeight>0</wp14:pctHeight>
+                </wp14:sizeRelV>
+              </wp:anchor>
+            </w:drawing>
+          </mc:Choice>
+          <mc:Fallback>
+            <w:pict>
+              <v:shape id="Gerade Verbindung mit Pfeil 288" o:spid="_x0000_s1026" type="#_x0000_t32" style="position:absolute;margin-left:19.55pt;margin-top:151.5pt;width:24.3pt;height:255.5pt;flip:x;z-index:251847680;visibility:visible;mso-wrap-style:square;mso-width-percent:0;mso-height-percent:0;mso-wrap-distance-left:9pt;mso-wrap-distance-top:0;mso-wrap-distance-right:9pt;mso-wrap-distance-bottom:0;mso-position-horizontal:absolute;mso-position-horizontal-relative:text;mso-position-vertical:absolute;mso-position-vertical-relative:text;mso-width-percent:0;mso-height-percent:0;mso-width-relative:margin;mso-height-relative:margin" o:gfxdata="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" strokecolor="black [3200]" strokeweight="2pt">
+                <v:stroke endarrow="open"/>
+                <v:shadow on="t" color="black" opacity="24903f" origin=",.5" offset="0,.55556mm"/>
+              </v:shape>
+            </w:pict>
+          </mc:Fallback>
+        </mc:AlternateContent>
+      </w:r>
       <w:r>
         <w:rPr>
           <w:noProof/>
@@ -9662,6 +9810,8 @@
             <w:pStyle w:val="Kopfzeile"/>
             <w:contextualSpacing/>
           </w:pPr>
+          <w:bookmarkStart w:id="0" w:name="_GoBack"/>
+          <w:bookmarkEnd w:id="0"/>
           <w:r>
             <w:t>MDSD</w:t>
           </w:r>
@@ -9711,7 +9861,7 @@
               <w:b/>
               <w:noProof/>
             </w:rPr>
-            <w:t>2</w:t>
+            <w:t>1</w:t>
           </w:r>
           <w:r>
             <w:rPr>

</xml_diff>

<commit_message>
Documents updated by Carolin
</commit_message>
<xml_diff>
--- a/solution documents/Sheet_1_NEW.docx
+++ b/solution documents/Sheet_1_NEW.docx
@@ -8432,6 +8432,77 @@
       </w:r>
     </w:p>
     <w:p>
+      <w:bookmarkStart w:id="0" w:name="_GoBack"/>
+      <w:bookmarkEnd w:id="0"/>
+      <w:r>
+        <w:rPr>
+          <w:noProof/>
+          <w:lang w:eastAsia="de-DE"/>
+        </w:rPr>
+        <w:drawing>
+          <wp:anchor distT="0" distB="0" distL="114300" distR="114300" simplePos="0" relativeHeight="251851776" behindDoc="1" locked="0" layoutInCell="1" allowOverlap="1">
+            <wp:simplePos x="0" y="0"/>
+            <wp:positionH relativeFrom="column">
+              <wp:posOffset>802005</wp:posOffset>
+            </wp:positionH>
+            <wp:positionV relativeFrom="paragraph">
+              <wp:posOffset>5420360</wp:posOffset>
+            </wp:positionV>
+            <wp:extent cx="3167380" cy="1612265"/>
+            <wp:effectExtent l="0" t="0" r="0" b="6985"/>
+            <wp:wrapTight wrapText="bothSides">
+              <wp:wrapPolygon edited="0">
+                <wp:start x="0" y="0"/>
+                <wp:lineTo x="0" y="21438"/>
+                <wp:lineTo x="21435" y="21438"/>
+                <wp:lineTo x="21435" y="0"/>
+                <wp:lineTo x="0" y="0"/>
+              </wp:wrapPolygon>
+            </wp:wrapTight>
+            <wp:docPr id="291" name="Grafik 291"/>
+            <wp:cNvGraphicFramePr>
+              <a:graphicFrameLocks xmlns:a="http://schemas.openxmlformats.org/drawingml/2006/main" noChangeAspect="1"/>
+            </wp:cNvGraphicFramePr>
+            <a:graphic xmlns:a="http://schemas.openxmlformats.org/drawingml/2006/main">
+              <a:graphicData uri="http://schemas.openxmlformats.org/drawingml/2006/picture">
+                <pic:pic xmlns:pic="http://schemas.openxmlformats.org/drawingml/2006/picture">
+                  <pic:nvPicPr>
+                    <pic:cNvPr id="0" name="modify.png"/>
+                    <pic:cNvPicPr/>
+                  </pic:nvPicPr>
+                  <pic:blipFill>
+                    <a:blip r:embed="rId26">
+                      <a:extLst>
+                        <a:ext uri="{28A0092B-C50C-407E-A947-70E740481C1C}">
+                          <a14:useLocalDpi xmlns:a14="http://schemas.microsoft.com/office/drawing/2010/main" val="0"/>
+                        </a:ext>
+                      </a:extLst>
+                    </a:blip>
+                    <a:stretch>
+                      <a:fillRect/>
+                    </a:stretch>
+                  </pic:blipFill>
+                  <pic:spPr>
+                    <a:xfrm>
+                      <a:off x="0" y="0"/>
+                      <a:ext cx="3167380" cy="1612265"/>
+                    </a:xfrm>
+                    <a:prstGeom prst="rect">
+                      <a:avLst/>
+                    </a:prstGeom>
+                  </pic:spPr>
+                </pic:pic>
+              </a:graphicData>
+            </a:graphic>
+            <wp14:sizeRelH relativeFrom="page">
+              <wp14:pctWidth>0</wp14:pctWidth>
+            </wp14:sizeRelH>
+            <wp14:sizeRelV relativeFrom="page">
+              <wp14:pctHeight>0</wp14:pctHeight>
+            </wp14:sizeRelV>
+          </wp:anchor>
+        </w:drawing>
+      </w:r>
       <w:r>
         <w:rPr>
           <w:noProof/>
@@ -8440,7 +8511,155 @@
         <mc:AlternateContent>
           <mc:Choice Requires="wps">
             <w:drawing>
-              <wp:anchor distT="0" distB="0" distL="114300" distR="114300" simplePos="0" relativeHeight="251840512" behindDoc="0" locked="0" layoutInCell="1" allowOverlap="1" wp14:anchorId="215124FE" wp14:editId="4104EC0E">
+              <wp:anchor distT="0" distB="0" distL="114300" distR="114300" simplePos="0" relativeHeight="251800576" behindDoc="0" locked="0" layoutInCell="1" allowOverlap="1" wp14:anchorId="494A40D9" wp14:editId="40A68E1D">
+                <wp:simplePos x="0" y="0"/>
+                <wp:positionH relativeFrom="column">
+                  <wp:posOffset>-1888490</wp:posOffset>
+                </wp:positionH>
+                <wp:positionV relativeFrom="paragraph">
+                  <wp:posOffset>6925945</wp:posOffset>
+                </wp:positionV>
+                <wp:extent cx="2771775" cy="603250"/>
+                <wp:effectExtent l="38100" t="38100" r="85725" b="120650"/>
+                <wp:wrapNone/>
+                <wp:docPr id="92" name="Gerade Verbindung mit Pfeil 92"/>
+                <wp:cNvGraphicFramePr/>
+                <a:graphic xmlns:a="http://schemas.openxmlformats.org/drawingml/2006/main">
+                  <a:graphicData uri="http://schemas.microsoft.com/office/word/2010/wordprocessingShape">
+                    <wps:wsp>
+                      <wps:cNvCnPr/>
+                      <wps:spPr>
+                        <a:xfrm>
+                          <a:off x="0" y="0"/>
+                          <a:ext cx="2771775" cy="603250"/>
+                        </a:xfrm>
+                        <a:prstGeom prst="straightConnector1">
+                          <a:avLst/>
+                        </a:prstGeom>
+                        <a:ln>
+                          <a:prstDash val="sysDot"/>
+                          <a:tailEnd type="arrow"/>
+                        </a:ln>
+                      </wps:spPr>
+                      <wps:style>
+                        <a:lnRef idx="2">
+                          <a:schemeClr val="dk1"/>
+                        </a:lnRef>
+                        <a:fillRef idx="0">
+                          <a:schemeClr val="dk1"/>
+                        </a:fillRef>
+                        <a:effectRef idx="1">
+                          <a:schemeClr val="dk1"/>
+                        </a:effectRef>
+                        <a:fontRef idx="minor">
+                          <a:schemeClr val="tx1"/>
+                        </a:fontRef>
+                      </wps:style>
+                      <wps:bodyPr/>
+                    </wps:wsp>
+                  </a:graphicData>
+                </a:graphic>
+                <wp14:sizeRelH relativeFrom="margin">
+                  <wp14:pctWidth>0</wp14:pctWidth>
+                </wp14:sizeRelH>
+                <wp14:sizeRelV relativeFrom="margin">
+                  <wp14:pctHeight>0</wp14:pctHeight>
+                </wp14:sizeRelV>
+              </wp:anchor>
+            </w:drawing>
+          </mc:Choice>
+          <mc:Fallback>
+            <w:pict>
+              <v:shapetype id="_x0000_t32" coordsize="21600,21600" o:spt="32" o:oned="t" path="m,l21600,21600e" filled="f">
+                <v:path arrowok="t" fillok="f" o:connecttype="none"/>
+                <o:lock v:ext="edit" shapetype="t"/>
+              </v:shapetype>
+              <v:shape id="Gerade Verbindung mit Pfeil 92" o:spid="_x0000_s1026" type="#_x0000_t32" style="position:absolute;margin-left:-148.7pt;margin-top:545.35pt;width:218.25pt;height:47.5pt;z-index:251800576;visibility:visible;mso-wrap-style:square;mso-width-percent:0;mso-height-percent:0;mso-wrap-distance-left:9pt;mso-wrap-distance-top:0;mso-wrap-distance-right:9pt;mso-wrap-distance-bottom:0;mso-position-horizontal:absolute;mso-position-horizontal-relative:text;mso-position-vertical:absolute;mso-position-vertical-relative:text;mso-width-percent:0;mso-height-percent:0;mso-width-relative:margin;mso-height-relative:margin" o:gfxdata="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" strokecolor="black [3200]" strokeweight="2pt">
+                <v:stroke dashstyle="1 1" endarrow="open"/>
+                <v:shadow on="t" color="black" opacity="24903f" origin=",.5" offset="0,.55556mm"/>
+              </v:shape>
+            </w:pict>
+          </mc:Fallback>
+        </mc:AlternateContent>
+      </w:r>
+      <w:r>
+        <w:rPr>
+          <w:noProof/>
+          <w:lang w:eastAsia="de-DE"/>
+        </w:rPr>
+        <w:drawing>
+          <wp:anchor distT="0" distB="0" distL="114300" distR="114300" simplePos="0" relativeHeight="251850752" behindDoc="1" locked="0" layoutInCell="1" allowOverlap="1" wp14:anchorId="733BA9EC" wp14:editId="52F2A93C">
+            <wp:simplePos x="0" y="0"/>
+            <wp:positionH relativeFrom="column">
+              <wp:posOffset>-2520950</wp:posOffset>
+            </wp:positionH>
+            <wp:positionV relativeFrom="paragraph">
+              <wp:posOffset>5425440</wp:posOffset>
+            </wp:positionV>
+            <wp:extent cx="3167380" cy="1612265"/>
+            <wp:effectExtent l="0" t="0" r="0" b="6985"/>
+            <wp:wrapTight wrapText="bothSides">
+              <wp:wrapPolygon edited="0">
+                <wp:start x="0" y="0"/>
+                <wp:lineTo x="0" y="21438"/>
+                <wp:lineTo x="21435" y="21438"/>
+                <wp:lineTo x="21435" y="0"/>
+                <wp:lineTo x="0" y="0"/>
+              </wp:wrapPolygon>
+            </wp:wrapTight>
+            <wp:docPr id="290" name="Grafik 290"/>
+            <wp:cNvGraphicFramePr>
+              <a:graphicFrameLocks xmlns:a="http://schemas.openxmlformats.org/drawingml/2006/main" noChangeAspect="1"/>
+            </wp:cNvGraphicFramePr>
+            <a:graphic xmlns:a="http://schemas.openxmlformats.org/drawingml/2006/main">
+              <a:graphicData uri="http://schemas.openxmlformats.org/drawingml/2006/picture">
+                <pic:pic xmlns:pic="http://schemas.openxmlformats.org/drawingml/2006/picture">
+                  <pic:nvPicPr>
+                    <pic:cNvPr id="0" name="create.png"/>
+                    <pic:cNvPicPr/>
+                  </pic:nvPicPr>
+                  <pic:blipFill>
+                    <a:blip r:embed="rId27">
+                      <a:extLst>
+                        <a:ext uri="{28A0092B-C50C-407E-A947-70E740481C1C}">
+                          <a14:useLocalDpi xmlns:a14="http://schemas.microsoft.com/office/drawing/2010/main" val="0"/>
+                        </a:ext>
+                      </a:extLst>
+                    </a:blip>
+                    <a:stretch>
+                      <a:fillRect/>
+                    </a:stretch>
+                  </pic:blipFill>
+                  <pic:spPr>
+                    <a:xfrm>
+                      <a:off x="0" y="0"/>
+                      <a:ext cx="3167380" cy="1612265"/>
+                    </a:xfrm>
+                    <a:prstGeom prst="rect">
+                      <a:avLst/>
+                    </a:prstGeom>
+                  </pic:spPr>
+                </pic:pic>
+              </a:graphicData>
+            </a:graphic>
+            <wp14:sizeRelH relativeFrom="page">
+              <wp14:pctWidth>0</wp14:pctWidth>
+            </wp14:sizeRelH>
+            <wp14:sizeRelV relativeFrom="page">
+              <wp14:pctHeight>0</wp14:pctHeight>
+            </wp14:sizeRelV>
+          </wp:anchor>
+        </w:drawing>
+      </w:r>
+      <w:r>
+        <w:rPr>
+          <w:noProof/>
+          <w:lang w:eastAsia="de-DE"/>
+        </w:rPr>
+        <mc:AlternateContent>
+          <mc:Choice Requires="wps">
+            <w:drawing>
+              <wp:anchor distT="0" distB="0" distL="114300" distR="114300" simplePos="0" relativeHeight="251840512" behindDoc="0" locked="0" layoutInCell="1" allowOverlap="1" wp14:anchorId="42534F38" wp14:editId="1112EAD1">
                 <wp:simplePos x="0" y="0"/>
                 <wp:positionH relativeFrom="column">
                   <wp:posOffset>-1837055</wp:posOffset>
@@ -8515,7 +8734,7 @@
         <mc:AlternateContent>
           <mc:Choice Requires="wps">
             <w:drawing>
-              <wp:anchor distT="0" distB="0" distL="114300" distR="114300" simplePos="0" relativeHeight="251842560" behindDoc="0" locked="0" layoutInCell="1" allowOverlap="1" wp14:anchorId="0294BDB0" wp14:editId="1F3DB79F">
+              <wp:anchor distT="0" distB="0" distL="114300" distR="114300" simplePos="0" relativeHeight="251842560" behindDoc="0" locked="0" layoutInCell="1" allowOverlap="1" wp14:anchorId="1DC714BE" wp14:editId="79737511">
                 <wp:simplePos x="0" y="0"/>
                 <wp:positionH relativeFrom="column">
                   <wp:posOffset>2125980</wp:posOffset>
@@ -8590,7 +8809,7 @@
         <mc:AlternateContent>
           <mc:Choice Requires="wps">
             <w:drawing>
-              <wp:anchor distT="0" distB="0" distL="114300" distR="114300" simplePos="0" relativeHeight="251841536" behindDoc="0" locked="0" layoutInCell="1" allowOverlap="1" wp14:anchorId="1DBA0876" wp14:editId="04E35C1B">
+              <wp:anchor distT="0" distB="0" distL="114300" distR="114300" simplePos="0" relativeHeight="251841536" behindDoc="0" locked="0" layoutInCell="1" allowOverlap="1" wp14:anchorId="5D5F0848" wp14:editId="21CD9CC8">
                 <wp:simplePos x="0" y="0"/>
                 <wp:positionH relativeFrom="column">
                   <wp:posOffset>478155</wp:posOffset>
@@ -8665,7 +8884,7 @@
         <mc:AlternateContent>
           <mc:Choice Requires="wps">
             <w:drawing>
-              <wp:anchor distT="0" distB="0" distL="114300" distR="114300" simplePos="0" relativeHeight="251754496" behindDoc="0" locked="0" layoutInCell="1" allowOverlap="1" wp14:anchorId="45DAF96C" wp14:editId="7C9F7959">
+              <wp:anchor distT="0" distB="0" distL="114300" distR="114300" simplePos="0" relativeHeight="251754496" behindDoc="0" locked="0" layoutInCell="1" allowOverlap="1" wp14:anchorId="68046A56" wp14:editId="0C70629A">
                 <wp:simplePos x="0" y="0"/>
                 <wp:positionH relativeFrom="column">
                   <wp:posOffset>-1637030</wp:posOffset>
@@ -8739,7 +8958,7 @@
         <mc:AlternateContent>
           <mc:Choice Requires="wps">
             <w:drawing>
-              <wp:anchor distT="0" distB="0" distL="114300" distR="114300" simplePos="0" relativeHeight="251748352" behindDoc="0" locked="0" layoutInCell="1" allowOverlap="1" wp14:anchorId="32B6D6C8" wp14:editId="2B5A7BAB">
+              <wp:anchor distT="0" distB="0" distL="114300" distR="114300" simplePos="0" relativeHeight="251748352" behindDoc="0" locked="0" layoutInCell="1" allowOverlap="1" wp14:anchorId="4E835D00" wp14:editId="2093A58A">
                 <wp:simplePos x="0" y="0"/>
                 <wp:positionH relativeFrom="column">
                   <wp:posOffset>-1875155</wp:posOffset>
@@ -8813,7 +9032,7 @@
         <mc:AlternateContent>
           <mc:Choice Requires="wps">
             <w:drawing>
-              <wp:anchor distT="0" distB="0" distL="114300" distR="114300" simplePos="0" relativeHeight="251746304" behindDoc="0" locked="0" layoutInCell="1" allowOverlap="1" wp14:anchorId="49470DC3" wp14:editId="45E7C5FC">
+              <wp:anchor distT="0" distB="0" distL="114300" distR="114300" simplePos="0" relativeHeight="251746304" behindDoc="0" locked="0" layoutInCell="1" allowOverlap="1" wp14:anchorId="5B425F1F" wp14:editId="1C4806C0">
                 <wp:simplePos x="0" y="0"/>
                 <wp:positionH relativeFrom="column">
                   <wp:posOffset>-1837055</wp:posOffset>
@@ -8884,7 +9103,7 @@
         <mc:AlternateContent>
           <mc:Choice Requires="wps">
             <w:drawing>
-              <wp:anchor distT="0" distB="0" distL="114300" distR="114300" simplePos="0" relativeHeight="251752448" behindDoc="0" locked="0" layoutInCell="1" allowOverlap="1" wp14:anchorId="67A32DB6" wp14:editId="7A1D7ECC">
+              <wp:anchor distT="0" distB="0" distL="114300" distR="114300" simplePos="0" relativeHeight="251752448" behindDoc="0" locked="0" layoutInCell="1" allowOverlap="1" wp14:anchorId="1237A91A" wp14:editId="7C5F0A81">
                 <wp:simplePos x="0" y="0"/>
                 <wp:positionH relativeFrom="column">
                   <wp:posOffset>-84455</wp:posOffset>
@@ -8956,7 +9175,7 @@
           <w:lang w:eastAsia="de-DE"/>
         </w:rPr>
         <w:drawing>
-          <wp:anchor distT="0" distB="0" distL="114300" distR="114300" simplePos="0" relativeHeight="251798528" behindDoc="1" locked="0" layoutInCell="1" allowOverlap="1" wp14:anchorId="58965696" wp14:editId="1A84A9B6">
+          <wp:anchor distT="0" distB="0" distL="114300" distR="114300" simplePos="0" relativeHeight="251798528" behindDoc="1" locked="0" layoutInCell="1" allowOverlap="1" wp14:anchorId="652302AD" wp14:editId="0B2AA4CE">
             <wp:simplePos x="0" y="0"/>
             <wp:positionH relativeFrom="column">
               <wp:posOffset>772795</wp:posOffset>
@@ -9027,7 +9246,7 @@
         <mc:AlternateContent>
           <mc:Choice Requires="wps">
             <w:drawing>
-              <wp:anchor distT="0" distB="0" distL="114300" distR="114300" simplePos="0" relativeHeight="251799552" behindDoc="0" locked="0" layoutInCell="1" allowOverlap="1" wp14:anchorId="6E6F7033" wp14:editId="44304080">
+              <wp:anchor distT="0" distB="0" distL="114300" distR="114300" simplePos="0" relativeHeight="251799552" behindDoc="0" locked="0" layoutInCell="1" allowOverlap="1" wp14:anchorId="7E013345" wp14:editId="0F18E65D">
                 <wp:simplePos x="0" y="0"/>
                 <wp:positionH relativeFrom="column">
                   <wp:posOffset>1087120</wp:posOffset>
@@ -9102,82 +9321,7 @@
         <mc:AlternateContent>
           <mc:Choice Requires="wps">
             <w:drawing>
-              <wp:anchor distT="0" distB="0" distL="114300" distR="114300" simplePos="0" relativeHeight="251800576" behindDoc="0" locked="0" layoutInCell="1" allowOverlap="1" wp14:anchorId="0A273E9A" wp14:editId="1E995418">
-                <wp:simplePos x="0" y="0"/>
-                <wp:positionH relativeFrom="column">
-                  <wp:posOffset>-1894205</wp:posOffset>
-                </wp:positionH>
-                <wp:positionV relativeFrom="paragraph">
-                  <wp:posOffset>6957695</wp:posOffset>
-                </wp:positionV>
-                <wp:extent cx="2771775" cy="571500"/>
-                <wp:effectExtent l="38100" t="38100" r="85725" b="133350"/>
-                <wp:wrapNone/>
-                <wp:docPr id="92" name="Gerade Verbindung mit Pfeil 92"/>
-                <wp:cNvGraphicFramePr/>
-                <a:graphic xmlns:a="http://schemas.openxmlformats.org/drawingml/2006/main">
-                  <a:graphicData uri="http://schemas.microsoft.com/office/word/2010/wordprocessingShape">
-                    <wps:wsp>
-                      <wps:cNvCnPr/>
-                      <wps:spPr>
-                        <a:xfrm>
-                          <a:off x="0" y="0"/>
-                          <a:ext cx="2771775" cy="571500"/>
-                        </a:xfrm>
-                        <a:prstGeom prst="straightConnector1">
-                          <a:avLst/>
-                        </a:prstGeom>
-                        <a:ln>
-                          <a:prstDash val="sysDot"/>
-                          <a:tailEnd type="arrow"/>
-                        </a:ln>
-                      </wps:spPr>
-                      <wps:style>
-                        <a:lnRef idx="2">
-                          <a:schemeClr val="dk1"/>
-                        </a:lnRef>
-                        <a:fillRef idx="0">
-                          <a:schemeClr val="dk1"/>
-                        </a:fillRef>
-                        <a:effectRef idx="1">
-                          <a:schemeClr val="dk1"/>
-                        </a:effectRef>
-                        <a:fontRef idx="minor">
-                          <a:schemeClr val="tx1"/>
-                        </a:fontRef>
-                      </wps:style>
-                      <wps:bodyPr/>
-                    </wps:wsp>
-                  </a:graphicData>
-                </a:graphic>
-                <wp14:sizeRelH relativeFrom="margin">
-                  <wp14:pctWidth>0</wp14:pctWidth>
-                </wp14:sizeRelH>
-                <wp14:sizeRelV relativeFrom="margin">
-                  <wp14:pctHeight>0</wp14:pctHeight>
-                </wp14:sizeRelV>
-              </wp:anchor>
-            </w:drawing>
-          </mc:Choice>
-          <mc:Fallback>
-            <w:pict>
-              <v:shape id="Gerade Verbindung mit Pfeil 92" o:spid="_x0000_s1026" type="#_x0000_t32" style="position:absolute;margin-left:-149.15pt;margin-top:547.85pt;width:218.25pt;height:45pt;z-index:251800576;visibility:visible;mso-wrap-style:square;mso-width-percent:0;mso-height-percent:0;mso-wrap-distance-left:9pt;mso-wrap-distance-top:0;mso-wrap-distance-right:9pt;mso-wrap-distance-bottom:0;mso-position-horizontal:absolute;mso-position-horizontal-relative:text;mso-position-vertical:absolute;mso-position-vertical-relative:text;mso-width-percent:0;mso-height-percent:0;mso-width-relative:margin;mso-height-relative:margin" o:gfxdata="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" strokecolor="black [3200]" strokeweight="2pt">
-                <v:stroke dashstyle="1 1" endarrow="open"/>
-                <v:shadow on="t" color="black" opacity="24903f" origin=",.5" offset="0,.55556mm"/>
-              </v:shape>
-            </w:pict>
-          </mc:Fallback>
-        </mc:AlternateContent>
-      </w:r>
-      <w:r>
-        <w:rPr>
-          <w:noProof/>
-          <w:lang w:eastAsia="de-DE"/>
-        </w:rPr>
-        <mc:AlternateContent>
-          <mc:Choice Requires="wps">
-            <w:drawing>
-              <wp:anchor distT="0" distB="0" distL="114300" distR="114300" simplePos="0" relativeHeight="251762688" behindDoc="0" locked="0" layoutInCell="1" allowOverlap="1" wp14:anchorId="7B3BCE65" wp14:editId="4069E2F1">
+              <wp:anchor distT="0" distB="0" distL="114300" distR="114300" simplePos="0" relativeHeight="251762688" behindDoc="0" locked="0" layoutInCell="1" allowOverlap="1" wp14:anchorId="14AEBF6A" wp14:editId="0EF1F29E">
                 <wp:simplePos x="0" y="0"/>
                 <wp:positionH relativeFrom="column">
                   <wp:posOffset>-2160905</wp:posOffset>
@@ -9250,7 +9394,7 @@
           <w:lang w:eastAsia="de-DE"/>
         </w:rPr>
         <w:drawing>
-          <wp:anchor distT="0" distB="0" distL="114300" distR="114300" simplePos="0" relativeHeight="251761664" behindDoc="1" locked="0" layoutInCell="1" allowOverlap="1" wp14:anchorId="393400C2" wp14:editId="1B0DD7B6">
+          <wp:anchor distT="0" distB="0" distL="114300" distR="114300" simplePos="0" relativeHeight="251761664" behindDoc="1" locked="0" layoutInCell="1" allowOverlap="1" wp14:anchorId="72F55835" wp14:editId="4945EE07">
             <wp:simplePos x="0" y="0"/>
             <wp:positionH relativeFrom="column">
               <wp:posOffset>-2515870</wp:posOffset>
@@ -9321,7 +9465,7 @@
         <mc:AlternateContent>
           <mc:Choice Requires="wps">
             <w:drawing>
-              <wp:anchor distT="0" distB="0" distL="114300" distR="114300" simplePos="0" relativeHeight="251756544" behindDoc="0" locked="0" layoutInCell="1" allowOverlap="1" wp14:anchorId="7D1934A9" wp14:editId="4B06258A">
+              <wp:anchor distT="0" distB="0" distL="114300" distR="114300" simplePos="0" relativeHeight="251756544" behindDoc="0" locked="0" layoutInCell="1" allowOverlap="1" wp14:anchorId="1AC9574A" wp14:editId="39267611">
                 <wp:simplePos x="0" y="0"/>
                 <wp:positionH relativeFrom="column">
                   <wp:posOffset>658495</wp:posOffset>
@@ -9395,7 +9539,7 @@
         <mc:AlternateContent>
           <mc:Choice Requires="wps">
             <w:drawing>
-              <wp:anchor distT="0" distB="0" distL="114300" distR="114300" simplePos="0" relativeHeight="251750400" behindDoc="0" locked="0" layoutInCell="1" allowOverlap="1" wp14:anchorId="53F45E22" wp14:editId="60CC0EBF">
+              <wp:anchor distT="0" distB="0" distL="114300" distR="114300" simplePos="0" relativeHeight="251750400" behindDoc="0" locked="0" layoutInCell="1" allowOverlap="1" wp14:anchorId="138C4F42" wp14:editId="08C94BBB">
                 <wp:simplePos x="0" y="0"/>
                 <wp:positionH relativeFrom="column">
                   <wp:posOffset>-160655</wp:posOffset>
@@ -9467,7 +9611,7 @@
           <w:lang w:eastAsia="de-DE"/>
         </w:rPr>
         <w:drawing>
-          <wp:anchor distT="0" distB="0" distL="114300" distR="114300" simplePos="0" relativeHeight="251743232" behindDoc="1" locked="0" layoutInCell="1" allowOverlap="1" wp14:anchorId="0F5EB1C5" wp14:editId="3ED69A20">
+          <wp:anchor distT="0" distB="0" distL="114300" distR="114300" simplePos="0" relativeHeight="251743232" behindDoc="1" locked="0" layoutInCell="1" allowOverlap="1" wp14:anchorId="2D6AF39E" wp14:editId="7B10AE17">
             <wp:simplePos x="0" y="0"/>
             <wp:positionH relativeFrom="column">
               <wp:posOffset>-2356485</wp:posOffset>
@@ -9498,7 +9642,7 @@
                     <pic:cNvPicPr/>
                   </pic:nvPicPr>
                   <pic:blipFill>
-                    <a:blip r:embed="rId26">
+                    <a:blip r:embed="rId28">
                       <a:extLst>
                         <a:ext uri="{28A0092B-C50C-407E-A947-70E740481C1C}">
                           <a14:useLocalDpi xmlns:a14="http://schemas.microsoft.com/office/drawing/2010/main" val="0"/>
@@ -9513,144 +9657,6 @@
                     <a:xfrm>
                       <a:off x="0" y="0"/>
                       <a:ext cx="3695065" cy="2228850"/>
-                    </a:xfrm>
-                    <a:prstGeom prst="rect">
-                      <a:avLst/>
-                    </a:prstGeom>
-                  </pic:spPr>
-                </pic:pic>
-              </a:graphicData>
-            </a:graphic>
-            <wp14:sizeRelH relativeFrom="page">
-              <wp14:pctWidth>0</wp14:pctWidth>
-            </wp14:sizeRelH>
-            <wp14:sizeRelV relativeFrom="page">
-              <wp14:pctHeight>0</wp14:pctHeight>
-            </wp14:sizeRelV>
-          </wp:anchor>
-        </w:drawing>
-      </w:r>
-      <w:r>
-        <w:rPr>
-          <w:noProof/>
-          <w:lang w:eastAsia="de-DE"/>
-        </w:rPr>
-        <w:drawing>
-          <wp:anchor distT="0" distB="0" distL="114300" distR="114300" simplePos="0" relativeHeight="251744256" behindDoc="1" locked="0" layoutInCell="1" allowOverlap="1" wp14:anchorId="49E38302" wp14:editId="3825C536">
-            <wp:simplePos x="0" y="0"/>
-            <wp:positionH relativeFrom="column">
-              <wp:posOffset>-2519680</wp:posOffset>
-            </wp:positionH>
-            <wp:positionV relativeFrom="paragraph">
-              <wp:posOffset>5494020</wp:posOffset>
-            </wp:positionV>
-            <wp:extent cx="3057525" cy="1611630"/>
-            <wp:effectExtent l="0" t="0" r="9525" b="7620"/>
-            <wp:wrapTight wrapText="bothSides">
-              <wp:wrapPolygon edited="0">
-                <wp:start x="0" y="0"/>
-                <wp:lineTo x="0" y="21447"/>
-                <wp:lineTo x="21533" y="21447"/>
-                <wp:lineTo x="21533" y="0"/>
-                <wp:lineTo x="0" y="0"/>
-              </wp:wrapPolygon>
-            </wp:wrapTight>
-            <wp:docPr id="56" name="Grafik 56"/>
-            <wp:cNvGraphicFramePr>
-              <a:graphicFrameLocks xmlns:a="http://schemas.openxmlformats.org/drawingml/2006/main" noChangeAspect="1"/>
-            </wp:cNvGraphicFramePr>
-            <a:graphic xmlns:a="http://schemas.openxmlformats.org/drawingml/2006/main">
-              <a:graphicData uri="http://schemas.openxmlformats.org/drawingml/2006/picture">
-                <pic:pic xmlns:pic="http://schemas.openxmlformats.org/drawingml/2006/picture">
-                  <pic:nvPicPr>
-                    <pic:cNvPr id="0" name="LoanCreate.PNG"/>
-                    <pic:cNvPicPr/>
-                  </pic:nvPicPr>
-                  <pic:blipFill>
-                    <a:blip r:embed="rId27">
-                      <a:extLst>
-                        <a:ext uri="{28A0092B-C50C-407E-A947-70E740481C1C}">
-                          <a14:useLocalDpi xmlns:a14="http://schemas.microsoft.com/office/drawing/2010/main" val="0"/>
-                        </a:ext>
-                      </a:extLst>
-                    </a:blip>
-                    <a:stretch>
-                      <a:fillRect/>
-                    </a:stretch>
-                  </pic:blipFill>
-                  <pic:spPr>
-                    <a:xfrm>
-                      <a:off x="0" y="0"/>
-                      <a:ext cx="3057525" cy="1611630"/>
-                    </a:xfrm>
-                    <a:prstGeom prst="rect">
-                      <a:avLst/>
-                    </a:prstGeom>
-                  </pic:spPr>
-                </pic:pic>
-              </a:graphicData>
-            </a:graphic>
-            <wp14:sizeRelH relativeFrom="page">
-              <wp14:pctWidth>0</wp14:pctWidth>
-            </wp14:sizeRelH>
-            <wp14:sizeRelV relativeFrom="page">
-              <wp14:pctHeight>0</wp14:pctHeight>
-            </wp14:sizeRelV>
-          </wp:anchor>
-        </w:drawing>
-      </w:r>
-      <w:r>
-        <w:rPr>
-          <w:noProof/>
-          <w:lang w:eastAsia="de-DE"/>
-        </w:rPr>
-        <w:drawing>
-          <wp:anchor distT="0" distB="0" distL="114300" distR="114300" simplePos="0" relativeHeight="251742208" behindDoc="1" locked="0" layoutInCell="1" allowOverlap="1" wp14:anchorId="1C0B6829" wp14:editId="7CA7A191">
-            <wp:simplePos x="0" y="0"/>
-            <wp:positionH relativeFrom="column">
-              <wp:posOffset>734695</wp:posOffset>
-            </wp:positionH>
-            <wp:positionV relativeFrom="paragraph">
-              <wp:posOffset>5486400</wp:posOffset>
-            </wp:positionV>
-            <wp:extent cx="3074035" cy="1565910"/>
-            <wp:effectExtent l="0" t="0" r="0" b="0"/>
-            <wp:wrapTight wrapText="bothSides">
-              <wp:wrapPolygon edited="0">
-                <wp:start x="0" y="0"/>
-                <wp:lineTo x="0" y="21285"/>
-                <wp:lineTo x="21417" y="21285"/>
-                <wp:lineTo x="21417" y="0"/>
-                <wp:lineTo x="0" y="0"/>
-              </wp:wrapPolygon>
-            </wp:wrapTight>
-            <wp:docPr id="58" name="Grafik 58"/>
-            <wp:cNvGraphicFramePr>
-              <a:graphicFrameLocks xmlns:a="http://schemas.openxmlformats.org/drawingml/2006/main" noChangeAspect="1"/>
-            </wp:cNvGraphicFramePr>
-            <a:graphic xmlns:a="http://schemas.openxmlformats.org/drawingml/2006/main">
-              <a:graphicData uri="http://schemas.openxmlformats.org/drawingml/2006/picture">
-                <pic:pic xmlns:pic="http://schemas.openxmlformats.org/drawingml/2006/picture">
-                  <pic:nvPicPr>
-                    <pic:cNvPr id="0" name="ModifyLoan.PNG"/>
-                    <pic:cNvPicPr/>
-                  </pic:nvPicPr>
-                  <pic:blipFill>
-                    <a:blip r:embed="rId28">
-                      <a:extLst>
-                        <a:ext uri="{28A0092B-C50C-407E-A947-70E740481C1C}">
-                          <a14:useLocalDpi xmlns:a14="http://schemas.microsoft.com/office/drawing/2010/main" val="0"/>
-                        </a:ext>
-                      </a:extLst>
-                    </a:blip>
-                    <a:stretch>
-                      <a:fillRect/>
-                    </a:stretch>
-                  </pic:blipFill>
-                  <pic:spPr>
-                    <a:xfrm>
-                      <a:off x="0" y="0"/>
-                      <a:ext cx="3074035" cy="1565910"/>
                     </a:xfrm>
                     <a:prstGeom prst="rect">
                       <a:avLst/>
@@ -9810,8 +9816,6 @@
             <w:pStyle w:val="Kopfzeile"/>
             <w:contextualSpacing/>
           </w:pPr>
-          <w:bookmarkStart w:id="0" w:name="_GoBack"/>
-          <w:bookmarkEnd w:id="0"/>
           <w:r>
             <w:t>MDSD</w:t>
           </w:r>
@@ -9861,7 +9865,7 @@
               <w:b/>
               <w:noProof/>
             </w:rPr>
-            <w:t>1</w:t>
+            <w:t>7</w:t>
           </w:r>
           <w:r>
             <w:rPr>

</xml_diff>